<commit_message>
Normalization and Updated Relation Schema
</commit_message>
<xml_diff>
--- a/RelationSchema.docx
+++ b/RelationSchema.docx
@@ -20,27 +20,60 @@
         <w:rPr>
           <w:u w:val="single"/>
         </w:rPr>
-        <w:t>Email Address : String,</w:t>
-      </w:r>
-    </w:p>
-    <w:p>
-      <w:r>
-        <w:t xml:space="preserve">                Name : String,</w:t>
-      </w:r>
-    </w:p>
-    <w:p>
-      <w:r>
-        <w:t xml:space="preserve">                Birth Date : Date,</w:t>
-      </w:r>
-    </w:p>
-    <w:p>
-      <w:r>
-        <w:t xml:space="preserve">                Location : String,</w:t>
-      </w:r>
-    </w:p>
-    <w:p>
-      <w:r>
-        <w:t xml:space="preserve">                Gender: Char,   </w:t>
+        <w:t>Email</w:t>
+      </w:r>
+      <w:r>
+        <w:rPr>
+          <w:u w:val="single"/>
+        </w:rPr>
+        <w:t>Address:</w:t>
+      </w:r>
+      <w:r>
+        <w:rPr>
+          <w:u w:val="single"/>
+        </w:rPr>
+        <w:t xml:space="preserve"> String,</w:t>
+      </w:r>
+    </w:p>
+    <w:p>
+      <w:r>
+        <w:t xml:space="preserve">                </w:t>
+      </w:r>
+      <w:r>
+        <w:t>StudentName:</w:t>
+      </w:r>
+      <w:r>
+        <w:t xml:space="preserve"> String,</w:t>
+      </w:r>
+    </w:p>
+    <w:p>
+      <w:r>
+        <w:t xml:space="preserve">                </w:t>
+      </w:r>
+      <w:r>
+        <w:t>BirthDate:</w:t>
+      </w:r>
+      <w:r>
+        <w:t xml:space="preserve"> Date,</w:t>
+      </w:r>
+    </w:p>
+    <w:p>
+      <w:r>
+        <w:t xml:space="preserve">                Location</w:t>
+      </w:r>
+      <w:r>
+        <w:t>: String,</w:t>
+      </w:r>
+    </w:p>
+    <w:p>
+      <w:r>
+        <w:t xml:space="preserve">                </w:t>
+      </w:r>
+      <w:r>
+        <w:t>Student</w:t>
+      </w:r>
+      <w:r>
+        <w:t xml:space="preserve">Gender: Char,   </w:t>
       </w:r>
     </w:p>
     <w:p>
@@ -50,7 +83,19 @@
     </w:p>
     <w:p>
       <w:r>
-        <w:t>Email Address -&gt; Name, Birth Date, Location, Gender</w:t>
+        <w:t xml:space="preserve">Email Address -&gt; </w:t>
+      </w:r>
+      <w:r>
+        <w:t>StudentName, Birth</w:t>
+      </w:r>
+      <w:r>
+        <w:t xml:space="preserve">Date, Location, </w:t>
+      </w:r>
+      <w:r>
+        <w:t>Student</w:t>
+      </w:r>
+      <w:r>
+        <w:t>Gender</w:t>
       </w:r>
     </w:p>
     <w:p/>
@@ -73,7 +118,13 @@
         <w:rPr>
           <w:u w:val="single"/>
         </w:rPr>
-        <w:t xml:space="preserve">Course Id </w:t>
+        <w:t>Course</w:t>
+      </w:r>
+      <w:r>
+        <w:rPr>
+          <w:u w:val="single"/>
+        </w:rPr>
+        <w:t>Id</w:t>
       </w:r>
       <w:r>
         <w:t>: Integer,</w:t>
@@ -81,32 +132,59 @@
     </w:p>
     <w:p>
       <w:r>
-        <w:t xml:space="preserve">               Name : String,</w:t>
-      </w:r>
-    </w:p>
-    <w:p>
-      <w:r>
-        <w:t xml:space="preserve">               Overview : String,</w:t>
-      </w:r>
-    </w:p>
-    <w:p>
-      <w:r>
-        <w:t xml:space="preserve">               Duration : Varchar,</w:t>
-      </w:r>
-    </w:p>
-    <w:p>
-      <w:r>
-        <w:t xml:space="preserve">               Difficulty : String,</w:t>
-      </w:r>
-    </w:p>
-    <w:p>
-      <w:r>
-        <w:t xml:space="preserve">               Category : String,</w:t>
-      </w:r>
-    </w:p>
-    <w:p>
-      <w:r>
-        <w:t xml:space="preserve">               FAQ : String,</w:t>
+        <w:t xml:space="preserve">               </w:t>
+      </w:r>
+      <w:r>
+        <w:t>Course</w:t>
+      </w:r>
+      <w:r>
+        <w:t>Name</w:t>
+      </w:r>
+      <w:r>
+        <w:t>: String,</w:t>
+      </w:r>
+    </w:p>
+    <w:p>
+      <w:r>
+        <w:t xml:space="preserve">               Overview</w:t>
+      </w:r>
+      <w:r>
+        <w:t>: String,</w:t>
+      </w:r>
+    </w:p>
+    <w:p>
+      <w:r>
+        <w:t xml:space="preserve">               Duration</w:t>
+      </w:r>
+      <w:r>
+        <w:t>: Varchar,</w:t>
+      </w:r>
+    </w:p>
+    <w:p>
+      <w:r>
+        <w:t xml:space="preserve">               Difficulty</w:t>
+      </w:r>
+      <w:r>
+        <w:t>: String,</w:t>
+      </w:r>
+    </w:p>
+    <w:p>
+      <w:r>
+        <w:t xml:space="preserve">               Catego</w:t>
+      </w:r>
+      <w:r>
+        <w:t>ry</w:t>
+      </w:r>
+      <w:r>
+        <w:t>: String,</w:t>
+      </w:r>
+    </w:p>
+    <w:p>
+      <w:r>
+        <w:t xml:space="preserve">               FAQ</w:t>
+      </w:r>
+      <w:r>
+        <w:t>: String,</w:t>
       </w:r>
     </w:p>
     <w:p>
@@ -116,7 +194,16 @@
     </w:p>
     <w:p>
       <w:r>
-        <w:t>Course Id -&gt; Name, Overview, Duration, Difficulty, Category, FAQ</w:t>
+        <w:t>Course</w:t>
+      </w:r>
+      <w:r>
+        <w:t xml:space="preserve">Id -&gt; </w:t>
+      </w:r>
+      <w:r>
+        <w:t>Course</w:t>
+      </w:r>
+      <w:r>
+        <w:t>Name, Overview, Duration, Difficulty, Category, FAQ</w:t>
       </w:r>
     </w:p>
     <w:p/>
@@ -147,7 +234,13 @@
         <w:rPr>
           <w:u w:val="single"/>
         </w:rPr>
-        <w:t>Course Id</w:t>
+        <w:t>Course</w:t>
+      </w:r>
+      <w:r>
+        <w:rPr>
+          <w:u w:val="single"/>
+        </w:rPr>
+        <w:t>Id</w:t>
       </w:r>
       <w:r>
         <w:t>: Integer,</w:t>
@@ -180,22 +273,40 @@
         <w:rPr>
           <w:u w:val="single"/>
         </w:rPr>
-        <w:t>University Id</w:t>
-      </w:r>
-      <w:r>
-        <w:t xml:space="preserve"> : Integer,</w:t>
+        <w:t>University</w:t>
+      </w:r>
+      <w:r>
+        <w:rPr>
+          <w:u w:val="single"/>
+        </w:rPr>
+        <w:t>Id</w:t>
+      </w:r>
+      <w:r>
+        <w:t>: Integer,</w:t>
       </w:r>
     </w:p>
     <w:p>
       <w:r>
         <w:tab/>
-        <w:t xml:space="preserve">       Name : String,</w:t>
+        <w:t xml:space="preserve">       </w:t>
+      </w:r>
+      <w:r>
+        <w:t>University</w:t>
+      </w:r>
+      <w:r>
+        <w:t>Name</w:t>
+      </w:r>
+      <w:r>
+        <w:t>: String,</w:t>
       </w:r>
     </w:p>
     <w:p>
       <w:r>
         <w:tab/>
-        <w:t xml:space="preserve">       Description : String,</w:t>
+        <w:t xml:space="preserve">       Description</w:t>
+      </w:r>
+      <w:r>
+        <w:t>: String,</w:t>
       </w:r>
     </w:p>
     <w:p>
@@ -205,7 +316,16 @@
     </w:p>
     <w:p>
       <w:r>
-        <w:t>University Id -&gt; Name, Description</w:t>
+        <w:t>University</w:t>
+      </w:r>
+      <w:r>
+        <w:t xml:space="preserve">Id -&gt; </w:t>
+      </w:r>
+      <w:r>
+        <w:t>University</w:t>
+      </w:r>
+      <w:r>
+        <w:t>Name, Description</w:t>
       </w:r>
     </w:p>
     <w:p/>
@@ -222,10 +342,16 @@
         <w:rPr>
           <w:u w:val="single"/>
         </w:rPr>
-        <w:t>University Id</w:t>
-      </w:r>
-      <w:r>
-        <w:t xml:space="preserve"> : Integer,</w:t>
+        <w:t>University</w:t>
+      </w:r>
+      <w:r>
+        <w:rPr>
+          <w:u w:val="single"/>
+        </w:rPr>
+        <w:t>Id</w:t>
+      </w:r>
+      <w:r>
+        <w:t>: Integer,</w:t>
       </w:r>
     </w:p>
     <w:p>
@@ -236,7 +362,13 @@
         <w:rPr>
           <w:u w:val="single"/>
         </w:rPr>
-        <w:t xml:space="preserve">Course Id </w:t>
+        <w:t>Course</w:t>
+      </w:r>
+      <w:r>
+        <w:rPr>
+          <w:u w:val="single"/>
+        </w:rPr>
+        <w:t>Id</w:t>
       </w:r>
       <w:r>
         <w:t>: Integer,</w:t>
@@ -266,10 +398,16 @@
         <w:rPr>
           <w:u w:val="single"/>
         </w:rPr>
-        <w:t>University Id</w:t>
-      </w:r>
-      <w:r>
-        <w:t xml:space="preserve"> : Integer,</w:t>
+        <w:t>University</w:t>
+      </w:r>
+      <w:r>
+        <w:rPr>
+          <w:u w:val="single"/>
+        </w:rPr>
+        <w:t>Id</w:t>
+      </w:r>
+      <w:r>
+        <w:t>: Integer,</w:t>
       </w:r>
     </w:p>
     <w:p>
@@ -280,7 +418,13 @@
         <w:rPr>
           <w:u w:val="single"/>
         </w:rPr>
-        <w:t xml:space="preserve">Course Id </w:t>
+        <w:t>Course</w:t>
+      </w:r>
+      <w:r>
+        <w:rPr>
+          <w:u w:val="single"/>
+        </w:rPr>
+        <w:t>Id</w:t>
       </w:r>
       <w:r>
         <w:t>: Integer,</w:t>
@@ -316,19 +460,41 @@
         <w:rPr>
           <w:u w:val="single"/>
         </w:rPr>
-        <w:t>Instructor Id: Integer,</w:t>
+        <w:t>Instructor</w:t>
+      </w:r>
+      <w:r>
+        <w:rPr>
+          <w:u w:val="single"/>
+        </w:rPr>
+        <w:t>Id: Integer,</w:t>
       </w:r>
     </w:p>
     <w:p>
       <w:r>
         <w:tab/>
-        <w:t>Name : String,</w:t>
+      </w:r>
+      <w:r>
+        <w:t>Instructor</w:t>
+      </w:r>
+      <w:r>
+        <w:t>Name</w:t>
+      </w:r>
+      <w:r>
+        <w:t>: String,</w:t>
       </w:r>
     </w:p>
     <w:p>
       <w:r>
         <w:tab/>
-        <w:t>Gender : Char,</w:t>
+      </w:r>
+      <w:r>
+        <w:t>Instructor</w:t>
+      </w:r>
+      <w:r>
+        <w:t>Gender</w:t>
+      </w:r>
+      <w:r>
+        <w:t>: Char,</w:t>
       </w:r>
     </w:p>
     <w:p>
@@ -344,7 +510,22 @@
     </w:p>
     <w:p>
       <w:r>
-        <w:t>Instructor Id -&gt; Name, Gender, Specialization</w:t>
+        <w:t>Instructor</w:t>
+      </w:r>
+      <w:r>
+        <w:t xml:space="preserve">Id -&gt; </w:t>
+      </w:r>
+      <w:r>
+        <w:t>Instructor</w:t>
+      </w:r>
+      <w:r>
+        <w:t xml:space="preserve">Name, </w:t>
+      </w:r>
+      <w:r>
+        <w:t>Instructor</w:t>
+      </w:r>
+      <w:r>
+        <w:t>Gender, Specialization</w:t>
       </w:r>
     </w:p>
     <w:p/>
@@ -370,7 +551,13 @@
         <w:rPr>
           <w:u w:val="single"/>
         </w:rPr>
-        <w:t>Transaction Id</w:t>
+        <w:t>Transaction</w:t>
+      </w:r>
+      <w:r>
+        <w:rPr>
+          <w:u w:val="single"/>
+        </w:rPr>
+        <w:t>Id</w:t>
       </w:r>
       <w:r>
         <w:t>: String,</w:t>
@@ -381,7 +568,10 @@
         <w:ind w:firstLine="720"/>
       </w:pPr>
       <w:r>
-        <w:t>Timestamp : Datetime,</w:t>
+        <w:t>Timestamp</w:t>
+      </w:r>
+      <w:r>
+        <w:t>: Datetime,</w:t>
       </w:r>
     </w:p>
     <w:p>
@@ -392,7 +582,7 @@
         <w:t>TransactionStatus</w:t>
       </w:r>
       <w:r>
-        <w:t xml:space="preserve"> : String,</w:t>
+        <w:t>: String,</w:t>
       </w:r>
     </w:p>
     <w:p>
@@ -402,7 +592,10 @@
     </w:p>
     <w:p>
       <w:r>
-        <w:t>Transaction Id -&gt; Timestamp, TransactionStatus</w:t>
+        <w:t>Transaction</w:t>
+      </w:r>
+      <w:r>
+        <w:t>Id -&gt; Timestamp, TransactionStatus</w:t>
       </w:r>
     </w:p>
     <w:p/>
@@ -419,21 +612,154 @@
         <w:rPr>
           <w:u w:val="single"/>
         </w:rPr>
-        <w:t xml:space="preserve">Course </w:t>
-      </w:r>
-      <w:proofErr w:type="gramStart"/>
-      <w:r>
-        <w:rPr>
-          <w:u w:val="single"/>
-        </w:rPr>
-        <w:t xml:space="preserve">Id </w:t>
+        <w:t>Course</w:t>
+      </w:r>
+      <w:r>
+        <w:rPr>
+          <w:u w:val="single"/>
+        </w:rPr>
+        <w:t>Id</w:t>
+      </w:r>
+      <w:r>
+        <w:t>: Integer,</w:t>
+      </w:r>
+    </w:p>
+    <w:p>
+      <w:pPr>
+        <w:ind w:firstLine="720"/>
+        <w:rPr>
+          <w:u w:val="single"/>
+        </w:rPr>
+      </w:pPr>
+      <w:r>
+        <w:rPr>
+          <w:u w:val="single"/>
+        </w:rPr>
+        <w:t>Transaction</w:t>
+      </w:r>
+      <w:r>
+        <w:rPr>
+          <w:u w:val="single"/>
+        </w:rPr>
+        <w:t>Id</w:t>
+      </w:r>
+      <w:r>
+        <w:t>: String,</w:t>
+      </w:r>
+    </w:p>
+    <w:p>
+      <w:r>
+        <w:t>)</w:t>
+      </w:r>
+    </w:p>
+    <w:p>
+      <w:r>
+        <w:t>No FD</w:t>
+      </w:r>
+    </w:p>
+    <w:p/>
+    <w:p>
+      <w:r>
+        <w:t>Credit Card Info</w:t>
+      </w:r>
+      <w:r>
+        <w:t xml:space="preserve"> (</w:t>
+      </w:r>
+    </w:p>
+    <w:p>
+      <w:pPr>
+        <w:ind w:firstLine="720"/>
+        <w:rPr>
+          <w:u w:val="single"/>
+        </w:rPr>
+      </w:pPr>
+      <w:r>
+        <w:rPr>
+          <w:u w:val="single"/>
+        </w:rPr>
+        <w:t>CreditCard</w:t>
+      </w:r>
+      <w:r>
+        <w:rPr>
+          <w:u w:val="single"/>
+        </w:rPr>
+        <w:t>No</w:t>
+      </w:r>
+      <w:r>
+        <w:t>: Integer,</w:t>
+      </w:r>
+    </w:p>
+    <w:p>
+      <w:pPr>
+        <w:ind w:firstLine="720"/>
+      </w:pPr>
+      <w:r>
+        <w:t>NameOnCard: String,</w:t>
+      </w:r>
+    </w:p>
+    <w:p>
+      <w:pPr>
+        <w:ind w:firstLine="720"/>
+      </w:pPr>
+      <w:r>
+        <w:t>CVV: Integer,</w:t>
+      </w:r>
+    </w:p>
+    <w:p>
+      <w:pPr>
+        <w:ind w:firstLine="720"/>
+      </w:pPr>
+      <w:r>
+        <w:t>ExpiryDate</w:t>
       </w:r>
       <w:r>
         <w:t>:</w:t>
       </w:r>
-      <w:proofErr w:type="gramEnd"/>
-      <w:r>
-        <w:t xml:space="preserve"> Integer,</w:t>
+      <w:r>
+        <w:t xml:space="preserve"> Integer</w:t>
+      </w:r>
+      <w:r>
+        <w:t>,</w:t>
+      </w:r>
+      <w:r>
+        <w:t xml:space="preserve"> (first 2 numbers would be months and next two numbers would be year)</w:t>
+      </w:r>
+    </w:p>
+    <w:p>
+      <w:r>
+        <w:t>)</w:t>
+      </w:r>
+    </w:p>
+    <w:p>
+      <w:r>
+        <w:t>CreditCardNo -&gt; NameOnCard, CVV, ExpiryDate</w:t>
+      </w:r>
+    </w:p>
+    <w:p/>
+    <w:p/>
+    <w:p>
+      <w:r>
+        <w:t>Uses (</w:t>
+      </w:r>
+    </w:p>
+    <w:p>
+      <w:r>
+        <w:tab/>
+      </w:r>
+      <w:r>
+        <w:rPr>
+          <w:u w:val="single"/>
+        </w:rPr>
+        <w:t>CreditCard</w:t>
+      </w:r>
+      <w:r>
+        <w:rPr>
+          <w:u w:val="single"/>
+        </w:rPr>
+        <w:t>No</w:t>
+      </w:r>
+      <w:r>
+        <w:t>: Integer,</w:t>
       </w:r>
     </w:p>
     <w:p>
@@ -447,9 +773,18 @@
         <w:rPr>
           <w:u w:val="single"/>
         </w:rPr>
-        <w:t>Transaction Id</w:t>
-      </w:r>
-      <w:r>
+        <w:t>Email</w:t>
+      </w:r>
+      <w:r>
+        <w:rPr>
+          <w:u w:val="single"/>
+        </w:rPr>
+        <w:t>Address</w:t>
+      </w:r>
+      <w:r>
+        <w:rPr>
+          <w:u w:val="single"/>
+        </w:rPr>
         <w:t>: String,</w:t>
       </w:r>
     </w:p>
@@ -466,7 +801,14 @@
     <w:p/>
     <w:p>
       <w:r>
-        <w:t>Credit Card Info</w:t>
+        <w:lastRenderedPageBreak/>
+        <w:t>Paid</w:t>
+      </w:r>
+      <w:r>
+        <w:rPr>
+          <w:rFonts w:hint="eastAsia"/>
+        </w:rPr>
+        <w:t>With</w:t>
       </w:r>
       <w:r>
         <w:t xml:space="preserve"> (</w:t>
@@ -483,123 +825,18 @@
         <w:rPr>
           <w:u w:val="single"/>
         </w:rPr>
-        <w:t xml:space="preserve">CreditCard_No </w:t>
-      </w:r>
-      <w:r>
-        <w:t>: Integer,</w:t>
-      </w:r>
-    </w:p>
-    <w:p>
-      <w:pPr>
-        <w:ind w:firstLine="720"/>
-      </w:pPr>
-      <w:r>
-        <w:t>NameOnCard: String,</w:t>
-      </w:r>
-    </w:p>
-    <w:p>
-      <w:pPr>
-        <w:ind w:firstLine="720"/>
-      </w:pPr>
-      <w:r>
-        <w:t>CVV: Integer,</w:t>
-      </w:r>
-    </w:p>
-    <w:p>
-      <w:pPr>
-        <w:ind w:firstLine="720"/>
-      </w:pPr>
-      <w:r>
-        <w:t>ExpiryDate :</w:t>
-      </w:r>
-      <w:r>
-        <w:t xml:space="preserve"> Integer</w:t>
-      </w:r>
-      <w:r>
-        <w:t>,</w:t>
-      </w:r>
-      <w:r>
-        <w:t xml:space="preserve"> (first 2 numbers would be months and next two numbers would be year)</w:t>
-      </w:r>
-    </w:p>
-    <w:p>
-      <w:r>
-        <w:t>)</w:t>
-      </w:r>
-    </w:p>
-    <w:p/>
-    <w:p>
-      <w:r>
-        <w:t>Uses (</w:t>
-      </w:r>
-    </w:p>
-    <w:p>
-      <w:r>
-        <w:tab/>
-      </w:r>
-      <w:r>
-        <w:rPr>
-          <w:u w:val="single"/>
-        </w:rPr>
-        <w:t>CreditCard_No</w:t>
-      </w:r>
-      <w:r>
-        <w:t>: Integer,</w:t>
-      </w:r>
-    </w:p>
-    <w:p>
-      <w:pPr>
-        <w:ind w:firstLine="720"/>
-        <w:rPr>
-          <w:u w:val="single"/>
-        </w:rPr>
-      </w:pPr>
-      <w:r>
-        <w:rPr>
-          <w:u w:val="single"/>
-        </w:rPr>
-        <w:t xml:space="preserve">Email </w:t>
-      </w:r>
-      <w:proofErr w:type="gramStart"/>
-      <w:r>
-        <w:rPr>
-          <w:u w:val="single"/>
-        </w:rPr>
-        <w:t>Address :</w:t>
-      </w:r>
-      <w:proofErr w:type="gramEnd"/>
-      <w:r>
-        <w:rPr>
-          <w:u w:val="single"/>
-        </w:rPr>
-        <w:t xml:space="preserve"> String,</w:t>
-      </w:r>
-    </w:p>
-    <w:p>
-      <w:r>
-        <w:t>)</w:t>
-      </w:r>
-    </w:p>
-    <w:p>
-      <w:r>
-        <w:t>No FD</w:t>
+        <w:t>CreditCard</w:t>
+      </w:r>
+      <w:r>
+        <w:rPr>
+          <w:u w:val="single"/>
+        </w:rPr>
+        <w:t>No</w:t>
       </w:r>
       <w:bookmarkStart w:id="0" w:name="_GoBack"/>
       <w:bookmarkEnd w:id="0"/>
-    </w:p>
-    <w:p/>
-    <w:p>
-      <w:r>
-        <w:t>Paid</w:t>
-      </w:r>
-      <w:r>
-        <w:rPr>
-          <w:rFonts w:hint="eastAsia"/>
-        </w:rPr>
-        <w:t>With</w:t>
-      </w:r>
-      <w:r>
-        <w:t xml:space="preserve"> (</w:t>
+      <w:r>
+        <w:t>: Integer,</w:t>
       </w:r>
     </w:p>
     <w:p>
@@ -613,36 +850,13 @@
         <w:rPr>
           <w:u w:val="single"/>
         </w:rPr>
-        <w:t>CreditCard_</w:t>
-      </w:r>
-      <w:proofErr w:type="gramStart"/>
-      <w:r>
-        <w:rPr>
-          <w:u w:val="single"/>
-        </w:rPr>
-        <w:t xml:space="preserve">No </w:t>
-      </w:r>
-      <w:r>
-        <w:t>:</w:t>
-      </w:r>
-      <w:proofErr w:type="gramEnd"/>
-      <w:r>
-        <w:t xml:space="preserve"> Integer,</w:t>
-      </w:r>
-    </w:p>
-    <w:p>
-      <w:pPr>
-        <w:ind w:firstLine="720"/>
-        <w:rPr>
-          <w:u w:val="single"/>
-        </w:rPr>
-      </w:pPr>
-      <w:r>
-        <w:rPr>
-          <w:u w:val="single"/>
-        </w:rPr>
-        <w:lastRenderedPageBreak/>
-        <w:t>Transaction Id</w:t>
+        <w:t>Transaction</w:t>
+      </w:r>
+      <w:r>
+        <w:rPr>
+          <w:u w:val="single"/>
+        </w:rPr>
+        <w:t>Id</w:t>
       </w:r>
       <w:r>
         <w:t>: String,</w:t>
@@ -1150,17 +1364,17 @@
     <w:lsdException w:name="Smart Hyperlink" w:semiHidden="1" w:unhideWhenUsed="1"/>
     <w:lsdException w:name="Hashtag" w:semiHidden="1" w:unhideWhenUsed="1"/>
   </w:latentStyles>
-  <w:style w:type="paragraph" w:default="1" w:styleId="a">
+  <w:style w:type="paragraph" w:default="1" w:styleId="Normal">
     <w:name w:val="Normal"/>
     <w:qFormat/>
   </w:style>
-  <w:style w:type="character" w:default="1" w:styleId="a0">
+  <w:style w:type="character" w:default="1" w:styleId="DefaultParagraphFont">
     <w:name w:val="Default Paragraph Font"/>
     <w:uiPriority w:val="1"/>
     <w:semiHidden/>
     <w:unhideWhenUsed/>
   </w:style>
-  <w:style w:type="table" w:default="1" w:styleId="a1">
+  <w:style w:type="table" w:default="1" w:styleId="TableNormal">
     <w:name w:val="Normal Table"/>
     <w:uiPriority w:val="99"/>
     <w:semiHidden/>
@@ -1175,16 +1389,16 @@
       </w:tblCellMar>
     </w:tblPr>
   </w:style>
-  <w:style w:type="numbering" w:default="1" w:styleId="a2">
+  <w:style w:type="numbering" w:default="1" w:styleId="NoList">
     <w:name w:val="No List"/>
     <w:uiPriority w:val="99"/>
     <w:semiHidden/>
     <w:unhideWhenUsed/>
   </w:style>
-  <w:style w:type="paragraph" w:styleId="a3">
+  <w:style w:type="paragraph" w:styleId="Header">
     <w:name w:val="header"/>
-    <w:basedOn w:val="a"/>
-    <w:link w:val="a4"/>
+    <w:basedOn w:val="Normal"/>
+    <w:link w:val="HeaderChar"/>
     <w:uiPriority w:val="99"/>
     <w:unhideWhenUsed/>
     <w:rsid w:val="004F1258"/>
@@ -1196,17 +1410,17 @@
       <w:spacing w:after="0" w:line="240" w:lineRule="auto"/>
     </w:pPr>
   </w:style>
-  <w:style w:type="character" w:customStyle="1" w:styleId="a4">
-    <w:name w:val="页眉 字符"/>
-    <w:basedOn w:val="a0"/>
-    <w:link w:val="a3"/>
+  <w:style w:type="character" w:customStyle="1" w:styleId="HeaderChar">
+    <w:name w:val="Header Char"/>
+    <w:basedOn w:val="DefaultParagraphFont"/>
+    <w:link w:val="Header"/>
     <w:uiPriority w:val="99"/>
     <w:rsid w:val="004F1258"/>
   </w:style>
-  <w:style w:type="paragraph" w:styleId="a5">
+  <w:style w:type="paragraph" w:styleId="Footer">
     <w:name w:val="footer"/>
-    <w:basedOn w:val="a"/>
-    <w:link w:val="a6"/>
+    <w:basedOn w:val="Normal"/>
+    <w:link w:val="FooterChar"/>
     <w:uiPriority w:val="99"/>
     <w:unhideWhenUsed/>
     <w:rsid w:val="004F1258"/>
@@ -1218,10 +1432,10 @@
       <w:spacing w:after="0" w:line="240" w:lineRule="auto"/>
     </w:pPr>
   </w:style>
-  <w:style w:type="character" w:customStyle="1" w:styleId="a6">
-    <w:name w:val="页脚 字符"/>
-    <w:basedOn w:val="a0"/>
-    <w:link w:val="a5"/>
+  <w:style w:type="character" w:customStyle="1" w:styleId="FooterChar">
+    <w:name w:val="Footer Char"/>
+    <w:basedOn w:val="DefaultParagraphFont"/>
+    <w:link w:val="Footer"/>
     <w:uiPriority w:val="99"/>
     <w:rsid w:val="004F1258"/>
   </w:style>
@@ -1487,4 +1701,16 @@
     </a:ext>
   </a:extLst>
 </a:theme>
+</file>
+
+<file path=customXml/item1.xml><?xml version="1.0" encoding="utf-8"?>
+<b:Sources xmlns:b="http://schemas.openxmlformats.org/officeDocument/2006/bibliography" xmlns="http://schemas.openxmlformats.org/officeDocument/2006/bibliography" SelectedStyle="\APASixthEditionOfficeOnline.xsl" StyleName="APA" Version="6"/>
+</file>
+
+<file path=customXml/itemProps1.xml><?xml version="1.0" encoding="utf-8"?>
+<ds:datastoreItem xmlns:ds="http://schemas.openxmlformats.org/officeDocument/2006/customXml" ds:itemID="{9031A4A2-F875-4354-8ABD-4E08838D4DB6}">
+  <ds:schemaRefs>
+    <ds:schemaRef ds:uri="http://schemas.openxmlformats.org/officeDocument/2006/bibliography"/>
+  </ds:schemaRefs>
+</ds:datastoreItem>
 </file>
</xml_diff>